<commit_message>
Fixed urls in help files
</commit_message>
<xml_diff>
--- a/lfg-project/Help/English.docx
+++ b/lfg-project/Help/English.docx
@@ -197,6 +197,8 @@
           <w:t>)</w:t>
         </w:r>
       </w:hyperlink>
+      <w:bookmarkStart w:id="0" w:name="_GoBack"/>
+      <w:bookmarkEnd w:id="0"/>
     </w:p>
     <w:p>
       <w:pPr>
@@ -630,8 +632,6 @@
           <w:docGrid w:linePitch="360"/>
         </w:sectPr>
       </w:pPr>
-      <w:bookmarkStart w:id="0" w:name="_GoBack"/>
-      <w:bookmarkEnd w:id="0"/>
       <w:r>
         <w:rPr>
           <w:sz w:val="40"/>
@@ -5012,21 +5012,7 @@
         <w:rPr>
           <w:lang w:bidi="fa-IR"/>
         </w:rPr>
-        <w:t xml:space="preserve">To start a new design, select New Design from the File menu or press </w:t>
-      </w:r>
-      <w:proofErr w:type="spellStart"/>
-      <w:r>
-        <w:rPr>
-          <w:lang w:bidi="fa-IR"/>
-        </w:rPr>
-        <w:t>Ctrl+N</w:t>
-      </w:r>
-      <w:proofErr w:type="spellEnd"/>
-      <w:r>
-        <w:rPr>
-          <w:lang w:bidi="fa-IR"/>
-        </w:rPr>
-        <w:t xml:space="preserve"> on your keyboard.</w:t>
+        <w:t>To start a new design, select New Design from the File menu or press Ctrl+N on your keyboard.</w:t>
       </w:r>
     </w:p>
     <w:p>
@@ -5064,14 +5050,7 @@
         <w:rPr>
           <w:lang w:bidi="fa-IR"/>
         </w:rPr>
-        <w:t xml:space="preserve">all the cells under the mouse pointer will be set to ON. If you hold the Shift key while moving the mouse, all the cells under the mouse pointer </w:t>
-      </w:r>
-      <w:proofErr w:type="gramStart"/>
-      <w:r>
-        <w:rPr>
-          <w:lang w:bidi="fa-IR"/>
-        </w:rPr>
-        <w:t xml:space="preserve">will </w:t>
+        <w:t xml:space="preserve">all the cells under the mouse pointer will be set to ON. If you hold the Shift key while moving the mouse, all the cells under the mouse pointer will </w:t>
       </w:r>
       <w:r>
         <w:rPr>
@@ -5085,14 +5064,7 @@
         <w:rPr>
           <w:lang w:bidi="fa-IR"/>
         </w:rPr>
-        <w:t>be</w:t>
-      </w:r>
-      <w:proofErr w:type="gramEnd"/>
-      <w:r>
-        <w:rPr>
-          <w:lang w:bidi="fa-IR"/>
-        </w:rPr>
-        <w:t xml:space="preserve"> set to OFF. When you want to do an operation on a group of cells, first you should select the cells.</w:t>
+        <w:t>be set to OFF. When you want to do an operation on a group of cells, first you should select the cells.</w:t>
       </w:r>
       <w:r>
         <w:rPr>
@@ -6236,35 +6208,7 @@
         <w:rPr>
           <w:lang w:bidi="fa-IR"/>
         </w:rPr>
-        <w:t xml:space="preserve">press the Insert </w:t>
-      </w:r>
-      <w:proofErr w:type="gramStart"/>
-      <w:r>
-        <w:rPr>
-          <w:lang w:bidi="fa-IR"/>
-        </w:rPr>
-        <w:t>As</w:t>
-      </w:r>
-      <w:proofErr w:type="gramEnd"/>
-      <w:r>
-        <w:rPr>
-          <w:lang w:bidi="fa-IR"/>
-        </w:rPr>
-        <w:t xml:space="preserve"> Design button to convert your text using the selected fonts and put it onto the design. The Insert </w:t>
-      </w:r>
-      <w:proofErr w:type="gramStart"/>
-      <w:r>
-        <w:rPr>
-          <w:lang w:bidi="fa-IR"/>
-        </w:rPr>
-        <w:t>As</w:t>
-      </w:r>
-      <w:proofErr w:type="gramEnd"/>
-      <w:r>
-        <w:rPr>
-          <w:lang w:bidi="fa-IR"/>
-        </w:rPr>
-        <w:t xml:space="preserve"> Design button clears previous cont</w:t>
+        <w:t>press the Insert As Design button to convert your text using the selected fonts and put it onto the design. The Insert As Design button clears previous cont</w:t>
       </w:r>
       <w:r>
         <w:rPr>
@@ -6288,21 +6232,7 @@
         <w:rPr>
           <w:lang w:bidi="fa-IR"/>
         </w:rPr>
-        <w:t xml:space="preserve">location on the design, first put the cursor on that cell and press the Insert </w:t>
-      </w:r>
-      <w:proofErr w:type="gramStart"/>
-      <w:r>
-        <w:rPr>
-          <w:lang w:bidi="fa-IR"/>
-        </w:rPr>
-        <w:t>At</w:t>
-      </w:r>
-      <w:proofErr w:type="gramEnd"/>
-      <w:r>
-        <w:rPr>
-          <w:lang w:bidi="fa-IR"/>
-        </w:rPr>
-        <w:t xml:space="preserve"> Cursor button to place the converted text in the curren</w:t>
+        <w:t>location on the design, first put the cursor on that cell and press the Insert At Cursor button to place the converted text in the curren</w:t>
       </w:r>
       <w:r>
         <w:rPr>
@@ -6388,21 +6318,7 @@
         <w:rPr>
           <w:lang w:bidi="fa-IR"/>
         </w:rPr>
-        <w:t>racter in the Character Library. Some of these characters which are frequently used are: Space character</w:t>
-      </w:r>
-      <w:proofErr w:type="gramStart"/>
-      <w:r>
-        <w:rPr>
-          <w:lang w:bidi="fa-IR"/>
-        </w:rPr>
-        <w:t>, ?</w:t>
-      </w:r>
-      <w:proofErr w:type="gramEnd"/>
-      <w:r>
-        <w:rPr>
-          <w:lang w:bidi="fa-IR"/>
-        </w:rPr>
-        <w:t xml:space="preserve"> (Question mark), / (Slash), \ (</w:t>
+        <w:t>racter in the Character Library. Some of these characters which are frequently used are: Space character, ? (Question mark), / (Slash), \ (</w:t>
       </w:r>
       <w:r>
         <w:rPr>
@@ -6414,21 +6330,7 @@
         <w:rPr>
           <w:lang w:bidi="fa-IR"/>
         </w:rPr>
-        <w:t xml:space="preserve">), </w:t>
-      </w:r>
-      <w:proofErr w:type="gramStart"/>
-      <w:r>
-        <w:rPr>
-          <w:lang w:bidi="fa-IR"/>
-        </w:rPr>
-        <w:t>and :</w:t>
-      </w:r>
-      <w:proofErr w:type="gramEnd"/>
-      <w:r>
-        <w:rPr>
-          <w:lang w:bidi="fa-IR"/>
-        </w:rPr>
-        <w:t xml:space="preserve"> (Colon).</w:t>
+        <w:t>), and : (Colon).</w:t>
       </w:r>
       <w:r>
         <w:rPr>
@@ -6478,21 +6380,7 @@
         <w:rPr>
           <w:lang w:bidi="fa-IR"/>
         </w:rPr>
-        <w:t xml:space="preserve">the "Map Characters </w:t>
-      </w:r>
-      <w:proofErr w:type="gramStart"/>
-      <w:r>
-        <w:rPr>
-          <w:lang w:bidi="fa-IR"/>
-        </w:rPr>
-        <w:t>To</w:t>
-      </w:r>
-      <w:proofErr w:type="gramEnd"/>
-      <w:r>
-        <w:rPr>
-          <w:lang w:bidi="fa-IR"/>
-        </w:rPr>
-        <w:t xml:space="preserve"> Character Names" window. As you see in the following picture, some of the frequently used characters are defined by default. You can change or remove them in this list.</w:t>
+        <w:t>the "Map Characters To Character Names" window. As you see in the following picture, some of the frequently used characters are defined by default. You can change or remove them in this list.</w:t>
       </w:r>
     </w:p>
     <w:p>
@@ -6887,21 +6775,7 @@
         <w:rPr>
           <w:lang w:bidi="fa-IR"/>
         </w:rPr>
-        <w:t xml:space="preserve"> group to another character group, you can use the Copy To and Move </w:t>
-      </w:r>
-      <w:proofErr w:type="gramStart"/>
-      <w:r>
-        <w:rPr>
-          <w:lang w:bidi="fa-IR"/>
-        </w:rPr>
-        <w:t>To</w:t>
-      </w:r>
-      <w:proofErr w:type="gramEnd"/>
-      <w:r>
-        <w:rPr>
-          <w:lang w:bidi="fa-IR"/>
-        </w:rPr>
-        <w:t xml:space="preserve"> buttons.</w:t>
+        <w:t xml:space="preserve"> group to another character group, you can use the Copy To and Move To buttons.</w:t>
       </w:r>
       <w:r>
         <w:rPr>
@@ -7164,21 +7038,7 @@
         <w:rPr>
           <w:lang w:bidi="fa-IR"/>
         </w:rPr>
-        <w:t xml:space="preserve">" command or simply press </w:t>
-      </w:r>
-      <w:proofErr w:type="spellStart"/>
-      <w:r>
-        <w:rPr>
-          <w:lang w:bidi="fa-IR"/>
-        </w:rPr>
-        <w:t>Ctrl+H</w:t>
-      </w:r>
-      <w:proofErr w:type="spellEnd"/>
-      <w:r>
-        <w:rPr>
-          <w:lang w:bidi="fa-IR"/>
-        </w:rPr>
-        <w:t>.</w:t>
+        <w:t>" command or simply press Ctrl+H.</w:t>
       </w:r>
       <w:r>
         <w:rPr>
@@ -8264,35 +8124,7 @@
         <w:rPr>
           <w:lang w:bidi="fa-IR"/>
         </w:rPr>
-        <w:t xml:space="preserve">To convert your text using the selected font, press the Insert </w:t>
-      </w:r>
-      <w:proofErr w:type="gramStart"/>
-      <w:r>
-        <w:rPr>
-          <w:lang w:bidi="fa-IR"/>
-        </w:rPr>
-        <w:t>As</w:t>
-      </w:r>
-      <w:proofErr w:type="gramEnd"/>
-      <w:r>
-        <w:rPr>
-          <w:lang w:bidi="fa-IR"/>
-        </w:rPr>
-        <w:t xml:space="preserve"> Design button. Pressing this button clears previous contents of the design page and puts converted text on the design. To put the converted text in a specific cell on the design, first move the cursor to that cell and press the Insert </w:t>
-      </w:r>
-      <w:proofErr w:type="gramStart"/>
-      <w:r>
-        <w:rPr>
-          <w:lang w:bidi="fa-IR"/>
-        </w:rPr>
-        <w:t>At</w:t>
-      </w:r>
-      <w:proofErr w:type="gramEnd"/>
-      <w:r>
-        <w:rPr>
-          <w:lang w:bidi="fa-IR"/>
-        </w:rPr>
-        <w:t xml:space="preserve"> Cursor button</w:t>
+        <w:t>To convert your text using the selected font, press the Insert As Design button. Pressing this button clears previous contents of the design page and puts converted text on the design. To put the converted text in a specific cell on the design, first move the cursor to that cell and press the Insert At Cursor button</w:t>
       </w:r>
       <w:r>
         <w:rPr>
@@ -8624,21 +8456,7 @@
         <w:rPr>
           <w:lang w:bidi="fa-IR"/>
         </w:rPr>
-        <w:t xml:space="preserve">To send the data to serial port, press the Send </w:t>
-      </w:r>
-      <w:proofErr w:type="gramStart"/>
-      <w:r>
-        <w:rPr>
-          <w:lang w:bidi="fa-IR"/>
-        </w:rPr>
-        <w:t>Through</w:t>
-      </w:r>
-      <w:proofErr w:type="gramEnd"/>
-      <w:r>
-        <w:rPr>
-          <w:lang w:bidi="fa-IR"/>
-        </w:rPr>
-        <w:t xml:space="preserve"> Serial Port button. This feature is more described later in this manual.</w:t>
+        <w:t>To send the data to serial port, press the Send Through Serial Port button. This feature is more described later in this manual.</w:t>
       </w:r>
       <w:r>
         <w:rPr>
@@ -12705,14 +12523,12 @@
         </w:rPr>
         <w:t xml:space="preserve">In the Port Settings tab you can set the serial port settings (speed, data </w:t>
       </w:r>
-      <w:proofErr w:type="gramStart"/>
       <w:r>
         <w:rPr>
           <w:lang w:bidi="fa-IR"/>
         </w:rPr>
         <w:t>size, …)</w:t>
       </w:r>
-      <w:proofErr w:type="gramEnd"/>
       <w:r>
         <w:rPr>
           <w:lang w:bidi="fa-IR"/>
@@ -12916,21 +12732,7 @@
         <w:rPr>
           <w:lang w:bidi="fa-IR"/>
         </w:rPr>
-        <w:t xml:space="preserve">go to the Export Design window (from File menu, Export Design command) and press the Send </w:t>
-      </w:r>
-      <w:proofErr w:type="gramStart"/>
-      <w:r>
-        <w:rPr>
-          <w:lang w:bidi="fa-IR"/>
-        </w:rPr>
-        <w:t>Through</w:t>
-      </w:r>
-      <w:proofErr w:type="gramEnd"/>
-      <w:r>
-        <w:rPr>
-          <w:lang w:bidi="fa-IR"/>
-        </w:rPr>
-        <w:t xml:space="preserve"> Serial Port button. The data will be output to the serial port based on the settings you have defined.</w:t>
+        <w:t>go to the Export Design window (from File menu, Export Design command) and press the Send Through Serial Port button. The data will be output to the serial port based on the settings you have defined.</w:t>
       </w:r>
     </w:p>
     <w:p>
@@ -13414,21 +13216,7 @@
         <w:rPr>
           <w:lang w:bidi="fa-IR"/>
         </w:rPr>
-        <w:t xml:space="preserve"> tab in the Serial Communication Settings window allows you to change the caption of the Send </w:t>
-      </w:r>
-      <w:proofErr w:type="gramStart"/>
-      <w:r>
-        <w:rPr>
-          <w:lang w:bidi="fa-IR"/>
-        </w:rPr>
-        <w:t>Through</w:t>
-      </w:r>
-      <w:proofErr w:type="gramEnd"/>
-      <w:r>
-        <w:rPr>
-          <w:lang w:bidi="fa-IR"/>
-        </w:rPr>
-        <w:t xml:space="preserve"> Serial Port button in the Export Design wi</w:t>
+        <w:t xml:space="preserve"> tab in the Serial Communication Settings window allows you to change the caption of the Send Through Serial Port button in the Export Design wi</w:t>
       </w:r>
       <w:r>
         <w:rPr>
@@ -13698,21 +13486,7 @@
         <w:rPr>
           <w:lang w:bidi="fa-IR"/>
         </w:rPr>
-        <w:t xml:space="preserve">To import a picture go to the Import Picture window from File menu, Import Picture command. Select you picture file, set some options and press the Insert </w:t>
-      </w:r>
-      <w:proofErr w:type="gramStart"/>
-      <w:r>
-        <w:rPr>
-          <w:lang w:bidi="fa-IR"/>
-        </w:rPr>
-        <w:t>As</w:t>
-      </w:r>
-      <w:proofErr w:type="gramEnd"/>
-      <w:r>
-        <w:rPr>
-          <w:lang w:bidi="fa-IR"/>
-        </w:rPr>
-        <w:t xml:space="preserve"> Design or Insert At Cursor b</w:t>
+        <w:t>To import a picture go to the Import Picture window from File menu, Import Picture command. Select you picture file, set some options and press the Insert As Design or Insert At Cursor b</w:t>
       </w:r>
       <w:r>
         <w:rPr>
@@ -13871,21 +13645,7 @@
         <w:rPr>
           <w:lang w:bidi="fa-IR"/>
         </w:rPr>
-        <w:t xml:space="preserve">ent design. Then, right click on any area on this window and choose the Save </w:t>
-      </w:r>
-      <w:proofErr w:type="gramStart"/>
-      <w:r>
-        <w:rPr>
-          <w:lang w:bidi="fa-IR"/>
-        </w:rPr>
-        <w:t>As</w:t>
-      </w:r>
-      <w:proofErr w:type="gramEnd"/>
-      <w:r>
-        <w:rPr>
-          <w:lang w:bidi="fa-IR"/>
-        </w:rPr>
-        <w:t xml:space="preserve"> Picture command from the popup menu. Select target file name and location and press </w:t>
+        <w:t xml:space="preserve">ent design. Then, right click on any area on this window and choose the Save As Picture command from the popup menu. Select target file name and location and press </w:t>
       </w:r>
       <w:r>
         <w:rPr>
@@ -15373,15 +15133,7 @@
                               <w:bidi w:val="0"/>
                             </w:pPr>
                             <w:r>
-                              <w:t>If the "</w:t>
-                            </w:r>
-                            <w:proofErr w:type="spellStart"/>
-                            <w:r>
-                              <w:t>Autodetect</w:t>
-                            </w:r>
-                            <w:proofErr w:type="spellEnd"/>
-                            <w:r>
-                              <w:t xml:space="preserve"> code format" option is not selected, you can define the code format here. Usually it is not necessary to do this by yourself, but in some cases where the program is unable to detect the code format correctly, you should define it manually.</w:t>
+                              <w:t>If the "Autodetect code format" option is not selected, you can define the code format here. Usually it is not necessary to do this by yourself, but in some cases where the program is unable to detect the code format correctly, you should define it manually.</w:t>
                             </w:r>
                           </w:p>
                         </w:txbxContent>
@@ -18548,21 +18300,7 @@
         <w:rPr>
           <w:lang w:bidi="fa-IR"/>
         </w:rPr>
-        <w:t xml:space="preserve">s click the </w:t>
-      </w:r>
-      <w:proofErr w:type="gramStart"/>
-      <w:r>
-        <w:rPr>
-          <w:lang w:bidi="fa-IR"/>
-        </w:rPr>
-        <w:t>Advanced</w:t>
-      </w:r>
-      <w:proofErr w:type="gramEnd"/>
-      <w:r>
-        <w:rPr>
-          <w:lang w:bidi="fa-IR"/>
-        </w:rPr>
-        <w:t xml:space="preserve"> button:</w:t>
+        <w:t>s click the Advanced button:</w:t>
       </w:r>
     </w:p>
     <w:p>
@@ -18771,21 +18509,7 @@
         <w:rPr>
           <w:lang w:bidi="fa-IR"/>
         </w:rPr>
-        <w:t xml:space="preserve">In addition to that, there is a print button on the General </w:t>
-      </w:r>
-      <w:proofErr w:type="gramStart"/>
-      <w:r>
-        <w:rPr>
-          <w:lang w:bidi="fa-IR"/>
-        </w:rPr>
-        <w:t>toolbar</w:t>
-      </w:r>
-      <w:proofErr w:type="gramEnd"/>
-      <w:r>
-        <w:rPr>
-          <w:lang w:bidi="fa-IR"/>
-        </w:rPr>
-        <w:t xml:space="preserve"> (</w:t>
+        <w:t>In addition to that, there is a print button on the General toolbar (</w:t>
       </w:r>
       <w:r>
         <w:rPr>
@@ -19065,7 +18789,6 @@
               </w:rPr>
             </w:pPr>
             <w:bookmarkStart w:id="2" w:name="_Toc177581852"/>
-            <w:proofErr w:type="spellStart"/>
             <w:r>
               <w:rPr>
                 <w:rFonts w:cs="B Lotus"/>
@@ -19076,7 +18799,6 @@
               <w:t>Ctrl+N</w:t>
             </w:r>
             <w:bookmarkEnd w:id="2"/>
-            <w:proofErr w:type="spellEnd"/>
           </w:p>
         </w:tc>
       </w:tr>
@@ -19125,7 +18847,6 @@
               </w:rPr>
             </w:pPr>
             <w:bookmarkStart w:id="3" w:name="_Toc177581854"/>
-            <w:proofErr w:type="spellStart"/>
             <w:r>
               <w:rPr>
                 <w:rFonts w:cs="B Lotus"/>
@@ -19136,7 +18857,6 @@
               <w:t>Ctrl+O</w:t>
             </w:r>
             <w:bookmarkEnd w:id="3"/>
-            <w:proofErr w:type="spellEnd"/>
           </w:p>
         </w:tc>
       </w:tr>
@@ -19185,7 +18905,6 @@
               </w:rPr>
             </w:pPr>
             <w:bookmarkStart w:id="4" w:name="_Toc177581856"/>
-            <w:proofErr w:type="spellStart"/>
             <w:r>
               <w:rPr>
                 <w:rFonts w:cs="B Lotus"/>
@@ -19196,7 +18915,6 @@
               <w:t>Ctrl+S</w:t>
             </w:r>
             <w:bookmarkEnd w:id="4"/>
-            <w:proofErr w:type="spellEnd"/>
           </w:p>
         </w:tc>
       </w:tr>
@@ -19379,7 +19097,6 @@
               </w:rPr>
             </w:pPr>
             <w:bookmarkStart w:id="7" w:name="_Toc177581862"/>
-            <w:proofErr w:type="spellStart"/>
             <w:r>
               <w:rPr>
                 <w:rFonts w:cs="B Lotus"/>
@@ -19390,7 +19107,6 @@
               <w:t>Ctrl+I</w:t>
             </w:r>
             <w:bookmarkEnd w:id="7"/>
-            <w:proofErr w:type="spellEnd"/>
           </w:p>
         </w:tc>
       </w:tr>
@@ -19436,7 +19152,6 @@
               </w:rPr>
             </w:pPr>
             <w:bookmarkStart w:id="8" w:name="_Toc177581864"/>
-            <w:proofErr w:type="spellStart"/>
             <w:r>
               <w:rPr>
                 <w:rFonts w:cs="B Lotus"/>
@@ -19447,7 +19162,6 @@
               <w:t>Ctrl+P</w:t>
             </w:r>
             <w:bookmarkEnd w:id="8"/>
-            <w:proofErr w:type="spellEnd"/>
           </w:p>
         </w:tc>
       </w:tr>
@@ -19497,7 +19211,6 @@
               </w:rPr>
             </w:pPr>
             <w:bookmarkStart w:id="9" w:name="_Toc177581866"/>
-            <w:proofErr w:type="spellStart"/>
             <w:r>
               <w:rPr>
                 <w:rFonts w:cs="B Lotus"/>
@@ -19508,7 +19221,6 @@
               <w:t>Ctrl+Q</w:t>
             </w:r>
             <w:bookmarkEnd w:id="9"/>
-            <w:proofErr w:type="spellEnd"/>
           </w:p>
         </w:tc>
       </w:tr>
@@ -19732,7 +19444,6 @@
               </w:rPr>
             </w:pPr>
             <w:bookmarkStart w:id="13" w:name="_Toc177581874"/>
-            <w:proofErr w:type="spellStart"/>
             <w:r>
               <w:rPr>
                 <w:rFonts w:cs="B Lotus"/>
@@ -19743,7 +19454,6 @@
               <w:t>Ctrl+Shift+G</w:t>
             </w:r>
             <w:bookmarkEnd w:id="13"/>
-            <w:proofErr w:type="spellEnd"/>
           </w:p>
         </w:tc>
       </w:tr>
@@ -19792,7 +19502,6 @@
               </w:rPr>
             </w:pPr>
             <w:bookmarkStart w:id="14" w:name="_Toc177581876"/>
-            <w:proofErr w:type="spellStart"/>
             <w:r>
               <w:rPr>
                 <w:rFonts w:cs="B Lotus"/>
@@ -19803,7 +19512,6 @@
               <w:t>Ctrl+Shift+N</w:t>
             </w:r>
             <w:bookmarkEnd w:id="14"/>
-            <w:proofErr w:type="spellEnd"/>
           </w:p>
         </w:tc>
       </w:tr>
@@ -19852,7 +19560,6 @@
               </w:rPr>
             </w:pPr>
             <w:bookmarkStart w:id="15" w:name="_Toc177581878"/>
-            <w:proofErr w:type="spellStart"/>
             <w:r>
               <w:rPr>
                 <w:rFonts w:cs="B Lotus"/>
@@ -19863,7 +19570,6 @@
               <w:t>Ctrl+J</w:t>
             </w:r>
             <w:bookmarkEnd w:id="15"/>
-            <w:proofErr w:type="spellEnd"/>
           </w:p>
         </w:tc>
       </w:tr>
@@ -20109,7 +19815,6 @@
                 <w:lang w:bidi="fa-IR"/>
               </w:rPr>
             </w:pPr>
-            <w:proofErr w:type="spellStart"/>
             <w:r>
               <w:rPr>
                 <w:rFonts w:cs="B Lotus"/>
@@ -20119,7 +19824,6 @@
               </w:rPr>
               <w:t>Ctrl+Z</w:t>
             </w:r>
-            <w:proofErr w:type="spellEnd"/>
           </w:p>
         </w:tc>
       </w:tr>
@@ -20167,7 +19871,6 @@
                 <w:lang w:bidi="fa-IR"/>
               </w:rPr>
             </w:pPr>
-            <w:proofErr w:type="spellStart"/>
             <w:r>
               <w:rPr>
                 <w:rFonts w:cs="B Lotus"/>
@@ -20177,7 +19880,6 @@
               </w:rPr>
               <w:t>Ctrl+Shift+Z</w:t>
             </w:r>
-            <w:proofErr w:type="spellEnd"/>
           </w:p>
         </w:tc>
       </w:tr>
@@ -20224,7 +19926,6 @@
                 <w:lang w:bidi="fa-IR"/>
               </w:rPr>
             </w:pPr>
-            <w:proofErr w:type="spellStart"/>
             <w:r>
               <w:rPr>
                 <w:rFonts w:cs="B Lotus"/>
@@ -20234,7 +19935,6 @@
               </w:rPr>
               <w:t>Ctrl+X</w:t>
             </w:r>
-            <w:proofErr w:type="spellEnd"/>
           </w:p>
         </w:tc>
       </w:tr>
@@ -20282,7 +19982,6 @@
                 <w:lang w:bidi="fa-IR"/>
               </w:rPr>
             </w:pPr>
-            <w:proofErr w:type="spellStart"/>
             <w:r>
               <w:rPr>
                 <w:rFonts w:cs="B Lotus"/>
@@ -20292,7 +19991,6 @@
               </w:rPr>
               <w:t>Ctrl+C</w:t>
             </w:r>
-            <w:proofErr w:type="spellEnd"/>
           </w:p>
         </w:tc>
       </w:tr>
@@ -20345,7 +20043,6 @@
                 <w:lang w:bidi="fa-IR"/>
               </w:rPr>
             </w:pPr>
-            <w:proofErr w:type="spellStart"/>
             <w:r>
               <w:rPr>
                 <w:rFonts w:cs="B Lotus"/>
@@ -20355,7 +20052,6 @@
               </w:rPr>
               <w:t>Ctrl+V</w:t>
             </w:r>
-            <w:proofErr w:type="spellEnd"/>
           </w:p>
         </w:tc>
       </w:tr>
@@ -20458,7 +20154,6 @@
                 <w:lang w:bidi="fa-IR"/>
               </w:rPr>
             </w:pPr>
-            <w:proofErr w:type="spellStart"/>
             <w:r>
               <w:rPr>
                 <w:rFonts w:cs="B Lotus"/>
@@ -20468,7 +20163,6 @@
               </w:rPr>
               <w:t>Ctrl+A</w:t>
             </w:r>
-            <w:proofErr w:type="spellEnd"/>
           </w:p>
         </w:tc>
       </w:tr>
@@ -20516,7 +20210,6 @@
                 <w:lang w:bidi="fa-IR"/>
               </w:rPr>
             </w:pPr>
-            <w:proofErr w:type="spellStart"/>
             <w:r>
               <w:rPr>
                 <w:rFonts w:cs="B Lotus"/>
@@ -20526,7 +20219,6 @@
               </w:rPr>
               <w:t>Ctrl+Shift+A</w:t>
             </w:r>
-            <w:proofErr w:type="spellEnd"/>
           </w:p>
         </w:tc>
       </w:tr>
@@ -20573,7 +20265,6 @@
                 <w:lang w:bidi="fa-IR"/>
               </w:rPr>
             </w:pPr>
-            <w:proofErr w:type="spellStart"/>
             <w:r>
               <w:rPr>
                 <w:rFonts w:cs="B Lotus"/>
@@ -20583,7 +20274,6 @@
               </w:rPr>
               <w:t>Ctrl+Space</w:t>
             </w:r>
-            <w:proofErr w:type="spellEnd"/>
           </w:p>
         </w:tc>
       </w:tr>
@@ -20641,7 +20331,6 @@
                 <w:lang w:bidi="fa-IR"/>
               </w:rPr>
             </w:pPr>
-            <w:proofErr w:type="spellStart"/>
             <w:r>
               <w:rPr>
                 <w:rFonts w:cs="B Lotus"/>
@@ -20651,7 +20340,6 @@
               </w:rPr>
               <w:t>Ctrl+L</w:t>
             </w:r>
-            <w:proofErr w:type="spellEnd"/>
           </w:p>
         </w:tc>
       </w:tr>
@@ -20699,7 +20387,6 @@
                 <w:lang w:bidi="fa-IR"/>
               </w:rPr>
             </w:pPr>
-            <w:proofErr w:type="spellStart"/>
             <w:r>
               <w:rPr>
                 <w:rFonts w:cs="B Lotus"/>
@@ -20709,7 +20396,6 @@
               </w:rPr>
               <w:t>Ctrl+R</w:t>
             </w:r>
-            <w:proofErr w:type="spellEnd"/>
           </w:p>
         </w:tc>
       </w:tr>
@@ -20756,7 +20442,6 @@
                 <w:lang w:bidi="fa-IR"/>
               </w:rPr>
             </w:pPr>
-            <w:proofErr w:type="spellStart"/>
             <w:r>
               <w:rPr>
                 <w:rFonts w:cs="B Lotus"/>
@@ -20766,7 +20451,6 @@
               </w:rPr>
               <w:t>Ctrl+U</w:t>
             </w:r>
-            <w:proofErr w:type="spellEnd"/>
           </w:p>
         </w:tc>
       </w:tr>
@@ -20814,7 +20498,6 @@
                 <w:lang w:bidi="fa-IR"/>
               </w:rPr>
             </w:pPr>
-            <w:proofErr w:type="spellStart"/>
             <w:r>
               <w:rPr>
                 <w:rFonts w:cs="B Lotus"/>
@@ -20824,7 +20507,6 @@
               </w:rPr>
               <w:t>Ctrl+D</w:t>
             </w:r>
-            <w:proofErr w:type="spellEnd"/>
           </w:p>
         </w:tc>
       </w:tr>
@@ -20881,7 +20563,6 @@
                 <w:lang w:bidi="fa-IR"/>
               </w:rPr>
             </w:pPr>
-            <w:proofErr w:type="spellStart"/>
             <w:r>
               <w:rPr>
                 <w:rFonts w:cs="B Lotus"/>
@@ -20891,7 +20572,6 @@
               </w:rPr>
               <w:t>Ctrl+Shift+L</w:t>
             </w:r>
-            <w:proofErr w:type="spellEnd"/>
           </w:p>
         </w:tc>
       </w:tr>
@@ -20940,7 +20620,6 @@
                 <w:lang w:bidi="fa-IR"/>
               </w:rPr>
             </w:pPr>
-            <w:proofErr w:type="spellStart"/>
             <w:r>
               <w:rPr>
                 <w:rFonts w:cs="B Lotus"/>
@@ -20950,7 +20629,6 @@
               </w:rPr>
               <w:t>Ctrl+Shift+R</w:t>
             </w:r>
-            <w:proofErr w:type="spellEnd"/>
           </w:p>
         </w:tc>
       </w:tr>
@@ -20999,7 +20677,6 @@
                 <w:lang w:bidi="fa-IR"/>
               </w:rPr>
             </w:pPr>
-            <w:proofErr w:type="spellStart"/>
             <w:r>
               <w:rPr>
                 <w:rFonts w:cs="B Lotus"/>
@@ -21009,7 +20686,6 @@
               </w:rPr>
               <w:t>Ctrl+Shift+H</w:t>
             </w:r>
-            <w:proofErr w:type="spellEnd"/>
           </w:p>
         </w:tc>
       </w:tr>
@@ -21057,7 +20733,6 @@
                 <w:lang w:bidi="fa-IR"/>
               </w:rPr>
             </w:pPr>
-            <w:proofErr w:type="spellStart"/>
             <w:r>
               <w:rPr>
                 <w:rFonts w:cs="B Lotus"/>
@@ -21067,7 +20742,6 @@
               </w:rPr>
               <w:t>Ctrl+Shift+V</w:t>
             </w:r>
-            <w:proofErr w:type="spellEnd"/>
           </w:p>
         </w:tc>
       </w:tr>
@@ -21259,14 +20933,8 @@
     </w:pPr>
     <w:r>
       <w:tab/>
-    </w:r>
-    <w:proofErr w:type="spellStart"/>
-    <w:proofErr w:type="gramStart"/>
-    <w:r>
       <w:t>i</w:t>
     </w:r>
-    <w:proofErr w:type="spellEnd"/>
-    <w:proofErr w:type="gramEnd"/>
     <w:r>
       <w:tab/>
     </w:r>
@@ -21900,6 +21568,7 @@
   <w:style w:type="character" w:default="1" w:styleId="DefaultParagraphFont">
     <w:name w:val="Default Paragraph Font"/>
     <w:uiPriority w:val="1"/>
+    <w:semiHidden/>
     <w:unhideWhenUsed/>
   </w:style>
   <w:style w:type="table" w:default="1" w:styleId="TableNormal">

</xml_diff>